<commit_message>
URL + QR Code in die Fußzeilen
</commit_message>
<xml_diff>
--- a/vorlagen/Stimmzettel.docx
+++ b/vorlagen/Stimmzettel.docx
@@ -597,7 +597,7 @@
                 <w:noProof/>
               </w:rPr>
               <w:drawing>
-                <wp:inline distT="0" distB="0" distL="0" distR="0" wp14:anchorId="10F738EA" wp14:editId="4D95085C">
+                <wp:inline distT="0" distB="0" distL="0" distR="0" wp14:anchorId="10F738EA" wp14:editId="13552CE7">
                   <wp:extent cx="1440604" cy="1440604"/>
                   <wp:effectExtent l="0" t="0" r="0" b="0"/>
                   <wp:docPr id="1265124901" name="Picture 1"/>
@@ -788,7 +788,7 @@
                 <w:noProof/>
               </w:rPr>
               <w:drawing>
-                <wp:inline distT="0" distB="0" distL="0" distR="0" wp14:anchorId="7233CD07" wp14:editId="5512CED1">
+                <wp:inline distT="0" distB="0" distL="0" distR="0" wp14:anchorId="7233CD07" wp14:editId="49606D7D">
                   <wp:extent cx="1379827" cy="1380564"/>
                   <wp:effectExtent l="0" t="0" r="0" b="0"/>
                   <wp:docPr id="1639057044" name="Picture 9"/>
@@ -980,7 +980,7 @@
                 <w:noProof/>
               </w:rPr>
               <w:drawing>
-                <wp:inline distT="0" distB="0" distL="0" distR="0" wp14:anchorId="30DC5488" wp14:editId="192FAD29">
+                <wp:inline distT="0" distB="0" distL="0" distR="0" wp14:anchorId="30DC5488" wp14:editId="70174FE1">
                   <wp:extent cx="1440000" cy="1440000"/>
                   <wp:effectExtent l="0" t="0" r="0" b="0"/>
                   <wp:docPr id="1831838578" name="Picture 1"/>
@@ -1160,7 +1160,7 @@
                 <w:noProof/>
               </w:rPr>
               <w:drawing>
-                <wp:inline distT="0" distB="0" distL="0" distR="0" wp14:anchorId="51E226EB" wp14:editId="39309E24">
+                <wp:inline distT="0" distB="0" distL="0" distR="0" wp14:anchorId="51E226EB" wp14:editId="60030D05">
                   <wp:extent cx="1250302" cy="1250302"/>
                   <wp:effectExtent l="0" t="0" r="0" b="0"/>
                   <wp:docPr id="1956674250" name="Picture 6"/>
@@ -1348,7 +1348,7 @@
                 <w:noProof/>
               </w:rPr>
               <w:drawing>
-                <wp:inline distT="0" distB="0" distL="0" distR="0" wp14:anchorId="15014730" wp14:editId="4C3F7321">
+                <wp:inline distT="0" distB="0" distL="0" distR="0" wp14:anchorId="15014730" wp14:editId="5307743C">
                   <wp:extent cx="1439192" cy="1438626"/>
                   <wp:effectExtent l="0" t="0" r="0" b="0"/>
                   <wp:docPr id="1233574904" name="Picture 2"/>
@@ -1513,12 +1513,212 @@
     </w:pPr>
     <w:r>
       <w:rPr>
+        <w:noProof/>
+      </w:rPr>
+      <w:drawing>
+        <wp:anchor distT="0" distB="0" distL="114300" distR="114300" simplePos="0" relativeHeight="251661312" behindDoc="0" locked="0" layoutInCell="1" allowOverlap="1" wp14:anchorId="36643CC6" wp14:editId="054B6E1A">
+          <wp:simplePos x="0" y="0"/>
+          <wp:positionH relativeFrom="column">
+            <wp:posOffset>4699000</wp:posOffset>
+          </wp:positionH>
+          <wp:positionV relativeFrom="paragraph">
+            <wp:posOffset>6985</wp:posOffset>
+          </wp:positionV>
+          <wp:extent cx="167640" cy="173965"/>
+          <wp:effectExtent l="0" t="0" r="0" b="4445"/>
+          <wp:wrapNone/>
+          <wp:docPr id="40" name="Picture 1"/>
+          <wp:cNvGraphicFramePr>
+            <a:graphicFrameLocks xmlns:a="http://schemas.openxmlformats.org/drawingml/2006/main"/>
+          </wp:cNvGraphicFramePr>
+          <a:graphic xmlns:a="http://schemas.openxmlformats.org/drawingml/2006/main">
+            <a:graphicData uri="http://schemas.openxmlformats.org/drawingml/2006/picture">
+              <pic:pic xmlns:pic="http://schemas.openxmlformats.org/drawingml/2006/picture">
+                <pic:nvPicPr>
+                  <pic:cNvPr id="0" name="Picture 1"/>
+                  <pic:cNvPicPr>
+                    <a:picLocks/>
+                  </pic:cNvPicPr>
+                </pic:nvPicPr>
+                <pic:blipFill>
+                  <a:blip r:embed="rId1">
+                    <a:extLst>
+                      <a:ext uri="{28A0092B-C50C-407E-A947-70E740481C1C}">
+                        <a14:useLocalDpi xmlns:a14="http://schemas.microsoft.com/office/drawing/2010/main" val="0"/>
+                      </a:ext>
+                    </a:extLst>
+                  </a:blip>
+                  <a:srcRect/>
+                  <a:stretch>
+                    <a:fillRect/>
+                  </a:stretch>
+                </pic:blipFill>
+                <pic:spPr bwMode="auto">
+                  <a:xfrm>
+                    <a:off x="0" y="0"/>
+                    <a:ext cx="167640" cy="173965"/>
+                  </a:xfrm>
+                  <a:prstGeom prst="rect">
+                    <a:avLst/>
+                  </a:prstGeom>
+                  <a:noFill/>
+                  <a:ln>
+                    <a:noFill/>
+                  </a:ln>
+                </pic:spPr>
+              </pic:pic>
+            </a:graphicData>
+          </a:graphic>
+          <wp14:sizeRelH relativeFrom="page">
+            <wp14:pctWidth>0</wp14:pctWidth>
+          </wp14:sizeRelH>
+          <wp14:sizeRelV relativeFrom="page">
+            <wp14:pctHeight>0</wp14:pctHeight>
+          </wp14:sizeRelV>
+        </wp:anchor>
+      </w:drawing>
+    </w:r>
+    <w:r>
+      <w:rPr>
+        <w:rFonts w:ascii="Source Sans Pro" w:hAnsi="Source Sans Pro"/>
+        <w:noProof/>
+        <w:color w:val="808080" w:themeColor="background1" w:themeShade="80"/>
+        <w:sz w:val="13"/>
+        <w:szCs w:val="13"/>
+      </w:rPr>
+      <mc:AlternateContent>
+        <mc:Choice Requires="wps">
+          <w:drawing>
+            <wp:anchor distT="0" distB="0" distL="114300" distR="114300" simplePos="0" relativeHeight="251659264" behindDoc="0" locked="0" layoutInCell="1" allowOverlap="1" wp14:anchorId="3E11546F" wp14:editId="3DCFCDC8">
+              <wp:simplePos x="0" y="0"/>
+              <wp:positionH relativeFrom="column">
+                <wp:posOffset>4436654</wp:posOffset>
+              </wp:positionH>
+              <wp:positionV relativeFrom="paragraph">
+                <wp:posOffset>-52705</wp:posOffset>
+              </wp:positionV>
+              <wp:extent cx="1449705" cy="276860"/>
+              <wp:effectExtent l="0" t="0" r="0" b="2540"/>
+              <wp:wrapNone/>
+              <wp:docPr id="501068221" name="Text Box 1"/>
+              <wp:cNvGraphicFramePr/>
+              <a:graphic xmlns:a="http://schemas.openxmlformats.org/drawingml/2006/main">
+                <a:graphicData uri="http://schemas.microsoft.com/office/word/2010/wordprocessingShape">
+                  <wps:wsp>
+                    <wps:cNvSpPr txBox="1"/>
+                    <wps:spPr>
+                      <a:xfrm>
+                        <a:off x="0" y="0"/>
+                        <a:ext cx="1449705" cy="276860"/>
+                      </a:xfrm>
+                      <a:prstGeom prst="rect">
+                        <a:avLst/>
+                      </a:prstGeom>
+                      <a:solidFill>
+                        <a:schemeClr val="lt1"/>
+                      </a:solidFill>
+                      <a:ln w="6350">
+                        <a:noFill/>
+                      </a:ln>
+                    </wps:spPr>
+                    <wps:txbx>
+                      <w:txbxContent>
+                        <w:p>
+                          <w:pPr>
+                            <w:jc w:val="right"/>
+                            <w:rPr>
+                              <w:rFonts w:ascii="Source Sans Pro" w:hAnsi="Source Sans Pro"/>
+                              <w:color w:val="808080" w:themeColor="background1" w:themeShade="80"/>
+                              <w:lang w:val="de-DE"/>
+                            </w:rPr>
+                          </w:pPr>
+                          <w:r>
+                            <w:rPr>
+                              <w:rFonts w:ascii="Source Sans Pro" w:hAnsi="Source Sans Pro"/>
+                              <w:color w:val="808080" w:themeColor="background1" w:themeShade="80"/>
+                              <w:lang w:val="de-DE"/>
+                            </w:rPr>
+                            <w:t>kinderwahl.d</w:t>
+                          </w:r>
+                          <w:r>
+                            <w:rPr>
+                              <w:rFonts w:ascii="Source Sans Pro" w:hAnsi="Source Sans Pro"/>
+                              <w:color w:val="808080" w:themeColor="background1" w:themeShade="80"/>
+                              <w:lang w:val="de-DE"/>
+                            </w:rPr>
+                            <w:t>e</w:t>
+                          </w:r>
+                        </w:p>
+                      </w:txbxContent>
+                    </wps:txbx>
+                    <wps:bodyPr rot="0" spcFirstLastPara="0" vertOverflow="overflow" horzOverflow="overflow" vert="horz" wrap="square" lIns="91440" tIns="45720" rIns="91440" bIns="45720" numCol="1" spcCol="0" rtlCol="0" fromWordArt="0" anchor="t" anchorCtr="0" forceAA="0" compatLnSpc="1">
+                      <a:prstTxWarp prst="textNoShape">
+                        <a:avLst/>
+                      </a:prstTxWarp>
+                      <a:noAutofit/>
+                    </wps:bodyPr>
+                  </wps:wsp>
+                </a:graphicData>
+              </a:graphic>
+              <wp14:sizeRelH relativeFrom="margin">
+                <wp14:pctWidth>0</wp14:pctWidth>
+              </wp14:sizeRelH>
+              <wp14:sizeRelV relativeFrom="margin">
+                <wp14:pctHeight>0</wp14:pctHeight>
+              </wp14:sizeRelV>
+            </wp:anchor>
+          </w:drawing>
+        </mc:Choice>
+        <mc:Fallback>
+          <w:pict>
+            <v:shapetype w14:anchorId="3E11546F" id="_x0000_t202" coordsize="21600,21600" o:spt="202" path="m,l,21600r21600,l21600,xe">
+              <v:stroke joinstyle="miter"/>
+              <v:path gradientshapeok="t" o:connecttype="rect"/>
+            </v:shapetype>
+            <v:shape id="Text Box 1" o:spid="_x0000_s1026" type="#_x0000_t202" style="position:absolute;margin-left:349.35pt;margin-top:-4.15pt;width:114.15pt;height:21.8pt;z-index:251659264;visibility:visible;mso-wrap-style:square;mso-width-percent:0;mso-height-percent:0;mso-wrap-distance-left:9pt;mso-wrap-distance-top:0;mso-wrap-distance-right:9pt;mso-wrap-distance-bottom:0;mso-position-horizontal:absolute;mso-position-horizontal-relative:text;mso-position-vertical:absolute;mso-position-vertical-relative:text;mso-width-percent:0;mso-height-percent:0;mso-width-relative:margin;mso-height-relative:margin;v-text-anchor:top" o:gfxdata="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" fillcolor="white [3201]" stroked="f" strokeweight=".5pt">
+              <v:textbox>
+                <w:txbxContent>
+                  <w:p>
+                    <w:pPr>
+                      <w:jc w:val="right"/>
+                      <w:rPr>
+                        <w:rFonts w:ascii="Source Sans Pro" w:hAnsi="Source Sans Pro"/>
+                        <w:color w:val="808080" w:themeColor="background1" w:themeShade="80"/>
+                        <w:lang w:val="de-DE"/>
+                      </w:rPr>
+                    </w:pPr>
+                    <w:r>
+                      <w:rPr>
+                        <w:rFonts w:ascii="Source Sans Pro" w:hAnsi="Source Sans Pro"/>
+                        <w:color w:val="808080" w:themeColor="background1" w:themeShade="80"/>
+                        <w:lang w:val="de-DE"/>
+                      </w:rPr>
+                      <w:t>kinderwahl.d</w:t>
+                    </w:r>
+                    <w:r>
+                      <w:rPr>
+                        <w:rFonts w:ascii="Source Sans Pro" w:hAnsi="Source Sans Pro"/>
+                        <w:color w:val="808080" w:themeColor="background1" w:themeShade="80"/>
+                        <w:lang w:val="de-DE"/>
+                      </w:rPr>
+                      <w:t>e</w:t>
+                    </w:r>
+                  </w:p>
+                </w:txbxContent>
+              </v:textbox>
+            </v:shape>
+          </w:pict>
+        </mc:Fallback>
+      </mc:AlternateContent>
+    </w:r>
+    <w:r>
+      <w:rPr>
         <w:rFonts w:ascii="Source Sans Pro" w:hAnsi="Source Sans Pro"/>
         <w:noProof/>
         <w:lang w:val="de-DE"/>
       </w:rPr>
       <w:drawing>
-        <wp:anchor distT="0" distB="0" distL="114300" distR="114300" simplePos="0" relativeHeight="251658240" behindDoc="1" locked="0" layoutInCell="1" allowOverlap="1" wp14:anchorId="66E74CDD" wp14:editId="293F110A">
+        <wp:anchor distT="0" distB="0" distL="114300" distR="114300" simplePos="0" relativeHeight="251660288" behindDoc="1" locked="0" layoutInCell="1" allowOverlap="1" wp14:anchorId="061B3C0E" wp14:editId="5DDB9CAE">
           <wp:simplePos x="0" y="0"/>
           <wp:positionH relativeFrom="column">
             <wp:posOffset>-2847</wp:posOffset>
@@ -1541,13 +1741,13 @@
                   <pic:cNvPicPr/>
                 </pic:nvPicPr>
                 <pic:blipFill>
-                  <a:blip r:embed="rId1">
+                  <a:blip r:embed="rId2">
                     <a:extLst>
                       <a:ext uri="{28A0092B-C50C-407E-A947-70E740481C1C}">
                         <a14:useLocalDpi xmlns:a14="http://schemas.microsoft.com/office/drawing/2010/main" val="0"/>
                       </a:ext>
                       <a:ext uri="{96DAC541-7B7A-43D3-8B79-37D633B846F1}">
-                        <asvg:svgBlip xmlns:asvg="http://schemas.microsoft.com/office/drawing/2016/SVG/main" r:embed="rId2"/>
+                        <asvg:svgBlip xmlns:asvg="http://schemas.microsoft.com/office/drawing/2016/SVG/main" r:embed="rId3"/>
                       </a:ext>
                     </a:extLst>
                   </a:blip>
@@ -1594,27 +1794,7 @@
         <w:szCs w:val="13"/>
         <w:lang w:val="de-DE"/>
       </w:rPr>
-      <w:t xml:space="preserve">Eine </w:t>
-    </w:r>
-    <w:r>
-      <w:rPr>
-        <w:rFonts w:ascii="Source Sans Pro" w:hAnsi="Source Sans Pro"/>
-        <w:color w:val="808080" w:themeColor="background1" w:themeShade="80"/>
-        <w:sz w:val="13"/>
-        <w:szCs w:val="13"/>
-        <w:lang w:val="de-DE"/>
-      </w:rPr>
-      <w:t xml:space="preserve">unabhängige </w:t>
-    </w:r>
-    <w:r>
-      <w:rPr>
-        <w:rFonts w:ascii="Source Sans Pro" w:hAnsi="Source Sans Pro"/>
-        <w:color w:val="808080" w:themeColor="background1" w:themeShade="80"/>
-        <w:sz w:val="13"/>
-        <w:szCs w:val="13"/>
-        <w:lang w:val="de-DE"/>
-      </w:rPr>
-      <w:t>Initiative</w:t>
+      <w:t>Eine unabhängige Initiative</w:t>
     </w:r>
     <w:r>
       <w:rPr>
@@ -1645,6 +1825,12 @@
         <w:lang w:val="de-DE"/>
       </w:rPr>
       <w:t>.</w:t>
+    </w:r>
+    <w:r>
+      <w:rPr>
+        <w:noProof/>
+      </w:rPr>
+      <w:t xml:space="preserve"> </w:t>
     </w:r>
     <w:r>
       <w:rPr>

</xml_diff>

<commit_message>
Korrektur Bieber -> Biber
</commit_message>
<xml_diff>
--- a/vorlagen/Stimmzettel.docx
+++ b/vorlagen/Stimmzettel.docx
@@ -1,6 +1,6 @@
 
 <file path=word/document.xml><?xml version="1.0" encoding="utf-8"?>
-<w:document xmlns:wpc="http://schemas.microsoft.com/office/word/2010/wordprocessingCanvas" xmlns:cx="http://schemas.microsoft.com/office/drawing/2014/chartex" xmlns:cx1="http://schemas.microsoft.com/office/drawing/2015/9/8/chartex" xmlns:cx2="http://schemas.microsoft.com/office/drawing/2015/10/21/chartex" xmlns:cx3="http://schemas.microsoft.com/office/drawing/2016/5/9/chartex" xmlns:cx4="http://schemas.microsoft.com/office/drawing/2016/5/10/chartex" xmlns:cx5="http://schemas.microsoft.com/office/drawing/2016/5/11/chartex" xmlns:cx6="http://schemas.microsoft.com/office/drawing/2016/5/12/chartex" xmlns:cx7="http://schemas.microsoft.com/office/drawing/2016/5/13/chartex" xmlns:cx8="http://schemas.microsoft.com/office/drawing/2016/5/14/chartex" xmlns:mc="http://schemas.openxmlformats.org/markup-compatibility/2006" xmlns:aink="http://schemas.microsoft.com/office/drawing/2016/ink" xmlns:am3d="http://schemas.microsoft.com/office/drawing/2017/model3d" xmlns:o="urn:schemas-microsoft-com:office:office" xmlns:oel="http://schemas.microsoft.com/office/2019/extlst" xmlns:r="http://schemas.openxmlformats.org/officeDocument/2006/relationships" xmlns:m="http://schemas.openxmlformats.org/officeDocument/2006/math" xmlns:v="urn:schemas-microsoft-com:vml" xmlns:wp14="http://schemas.microsoft.com/office/word/2010/wordprocessingDrawing" xmlns:wp="http://schemas.openxmlformats.org/drawingml/2006/wordprocessingDrawing" xmlns:w10="urn:schemas-microsoft-com:office:word" xmlns:w="http://schemas.openxmlformats.org/wordprocessingml/2006/main" xmlns:w14="http://schemas.microsoft.com/office/word/2010/wordml" xmlns:w15="http://schemas.microsoft.com/office/word/2012/wordml" xmlns:w16cex="http://schemas.microsoft.com/office/word/2018/wordml/cex" xmlns:w16cid="http://schemas.microsoft.com/office/word/2016/wordml/cid" xmlns:w16="http://schemas.microsoft.com/office/word/2018/wordml" xmlns:w16sdtdh="http://schemas.microsoft.com/office/word/2020/wordml/sdtdatahash" xmlns:w16se="http://schemas.microsoft.com/office/word/2015/wordml/symex" xmlns:wpg="http://schemas.microsoft.com/office/word/2010/wordprocessingGroup" xmlns:wpi="http://schemas.microsoft.com/office/word/2010/wordprocessingInk" xmlns:wne="http://schemas.microsoft.com/office/word/2006/wordml" xmlns:wps="http://schemas.microsoft.com/office/word/2010/wordprocessingShape" mc:Ignorable="w14 w15 w16se w16cid w16 w16cex w16sdtdh wp14">
+<w:document xmlns:wpc="http://schemas.microsoft.com/office/word/2010/wordprocessingCanvas" xmlns:cx="http://schemas.microsoft.com/office/drawing/2014/chartex" xmlns:cx1="http://schemas.microsoft.com/office/drawing/2015/9/8/chartex" xmlns:cx2="http://schemas.microsoft.com/office/drawing/2015/10/21/chartex" xmlns:cx3="http://schemas.microsoft.com/office/drawing/2016/5/9/chartex" xmlns:cx4="http://schemas.microsoft.com/office/drawing/2016/5/10/chartex" xmlns:cx5="http://schemas.microsoft.com/office/drawing/2016/5/11/chartex" xmlns:cx6="http://schemas.microsoft.com/office/drawing/2016/5/12/chartex" xmlns:cx7="http://schemas.microsoft.com/office/drawing/2016/5/13/chartex" xmlns:cx8="http://schemas.microsoft.com/office/drawing/2016/5/14/chartex" xmlns:mc="http://schemas.openxmlformats.org/markup-compatibility/2006" xmlns:aink="http://schemas.microsoft.com/office/drawing/2016/ink" xmlns:am3d="http://schemas.microsoft.com/office/drawing/2017/model3d" xmlns:o="urn:schemas-microsoft-com:office:office" xmlns:oel="http://schemas.microsoft.com/office/2019/extlst" xmlns:r="http://schemas.openxmlformats.org/officeDocument/2006/relationships" xmlns:m="http://schemas.openxmlformats.org/officeDocument/2006/math" xmlns:v="urn:schemas-microsoft-com:vml" xmlns:wp14="http://schemas.microsoft.com/office/word/2010/wordprocessingDrawing" xmlns:wp="http://schemas.openxmlformats.org/drawingml/2006/wordprocessingDrawing" xmlns:w10="urn:schemas-microsoft-com:office:word" xmlns:w="http://schemas.openxmlformats.org/wordprocessingml/2006/main" xmlns:w14="http://schemas.microsoft.com/office/word/2010/wordml" xmlns:w15="http://schemas.microsoft.com/office/word/2012/wordml" xmlns:w16cex="http://schemas.microsoft.com/office/word/2018/wordml/cex" xmlns:w16cid="http://schemas.microsoft.com/office/word/2016/wordml/cid" xmlns:w16="http://schemas.microsoft.com/office/word/2018/wordml" xmlns:w16du="http://schemas.microsoft.com/office/word/2023/wordml/word16du" xmlns:w16sdtdh="http://schemas.microsoft.com/office/word/2020/wordml/sdtdatahash" xmlns:w16sdtfl="http://schemas.microsoft.com/office/word/2024/wordml/sdtformatlock" xmlns:w16se="http://schemas.microsoft.com/office/word/2015/wordml/symex" xmlns:wpg="http://schemas.microsoft.com/office/word/2010/wordprocessingGroup" xmlns:wpi="http://schemas.microsoft.com/office/word/2010/wordprocessingInk" xmlns:wne="http://schemas.microsoft.com/office/word/2006/wordml" xmlns:wps="http://schemas.microsoft.com/office/word/2010/wordprocessingShape" mc:Ignorable="w14 w15 w16se w16cid w16 w16cex w16sdtdh w16sdtfl w16du wp14">
   <w:body>
     <w:p>
       <w:pPr>
@@ -872,7 +872,7 @@
                 <w:szCs w:val="36"/>
                 <w:lang w:val="de-DE"/>
               </w:rPr>
-              <w:t>Bea Bieber</w:t>
+              <w:t>Bea Biber</w:t>
             </w:r>
           </w:p>
         </w:tc>
@@ -1480,7 +1480,7 @@
 </file>
 
 <file path=word/endnotes.xml><?xml version="1.0" encoding="utf-8"?>
-<w:endnotes xmlns:wpc="http://schemas.microsoft.com/office/word/2010/wordprocessingCanvas" xmlns:cx="http://schemas.microsoft.com/office/drawing/2014/chartex" xmlns:cx1="http://schemas.microsoft.com/office/drawing/2015/9/8/chartex" xmlns:cx2="http://schemas.microsoft.com/office/drawing/2015/10/21/chartex" xmlns:cx3="http://schemas.microsoft.com/office/drawing/2016/5/9/chartex" xmlns:cx4="http://schemas.microsoft.com/office/drawing/2016/5/10/chartex" xmlns:cx5="http://schemas.microsoft.com/office/drawing/2016/5/11/chartex" xmlns:cx6="http://schemas.microsoft.com/office/drawing/2016/5/12/chartex" xmlns:cx7="http://schemas.microsoft.com/office/drawing/2016/5/13/chartex" xmlns:cx8="http://schemas.microsoft.com/office/drawing/2016/5/14/chartex" xmlns:mc="http://schemas.openxmlformats.org/markup-compatibility/2006" xmlns:aink="http://schemas.microsoft.com/office/drawing/2016/ink" xmlns:am3d="http://schemas.microsoft.com/office/drawing/2017/model3d" xmlns:o="urn:schemas-microsoft-com:office:office" xmlns:oel="http://schemas.microsoft.com/office/2019/extlst" xmlns:r="http://schemas.openxmlformats.org/officeDocument/2006/relationships" xmlns:m="http://schemas.openxmlformats.org/officeDocument/2006/math" xmlns:v="urn:schemas-microsoft-com:vml" xmlns:wp14="http://schemas.microsoft.com/office/word/2010/wordprocessingDrawing" xmlns:wp="http://schemas.openxmlformats.org/drawingml/2006/wordprocessingDrawing" xmlns:w10="urn:schemas-microsoft-com:office:word" xmlns:w="http://schemas.openxmlformats.org/wordprocessingml/2006/main" xmlns:w14="http://schemas.microsoft.com/office/word/2010/wordml" xmlns:w15="http://schemas.microsoft.com/office/word/2012/wordml" xmlns:w16cex="http://schemas.microsoft.com/office/word/2018/wordml/cex" xmlns:w16cid="http://schemas.microsoft.com/office/word/2016/wordml/cid" xmlns:w16="http://schemas.microsoft.com/office/word/2018/wordml" xmlns:w16sdtdh="http://schemas.microsoft.com/office/word/2020/wordml/sdtdatahash" xmlns:w16se="http://schemas.microsoft.com/office/word/2015/wordml/symex" xmlns:wpg="http://schemas.microsoft.com/office/word/2010/wordprocessingGroup" xmlns:wpi="http://schemas.microsoft.com/office/word/2010/wordprocessingInk" xmlns:wne="http://schemas.microsoft.com/office/word/2006/wordml" xmlns:wps="http://schemas.microsoft.com/office/word/2010/wordprocessingShape" mc:Ignorable="w14 w15 w16se w16cid w16 w16cex w16sdtdh wp14">
+<w:endnotes xmlns:wpc="http://schemas.microsoft.com/office/word/2010/wordprocessingCanvas" xmlns:cx="http://schemas.microsoft.com/office/drawing/2014/chartex" xmlns:cx1="http://schemas.microsoft.com/office/drawing/2015/9/8/chartex" xmlns:cx2="http://schemas.microsoft.com/office/drawing/2015/10/21/chartex" xmlns:cx3="http://schemas.microsoft.com/office/drawing/2016/5/9/chartex" xmlns:cx4="http://schemas.microsoft.com/office/drawing/2016/5/10/chartex" xmlns:cx5="http://schemas.microsoft.com/office/drawing/2016/5/11/chartex" xmlns:cx6="http://schemas.microsoft.com/office/drawing/2016/5/12/chartex" xmlns:cx7="http://schemas.microsoft.com/office/drawing/2016/5/13/chartex" xmlns:cx8="http://schemas.microsoft.com/office/drawing/2016/5/14/chartex" xmlns:mc="http://schemas.openxmlformats.org/markup-compatibility/2006" xmlns:aink="http://schemas.microsoft.com/office/drawing/2016/ink" xmlns:am3d="http://schemas.microsoft.com/office/drawing/2017/model3d" xmlns:o="urn:schemas-microsoft-com:office:office" xmlns:oel="http://schemas.microsoft.com/office/2019/extlst" xmlns:r="http://schemas.openxmlformats.org/officeDocument/2006/relationships" xmlns:m="http://schemas.openxmlformats.org/officeDocument/2006/math" xmlns:v="urn:schemas-microsoft-com:vml" xmlns:wp14="http://schemas.microsoft.com/office/word/2010/wordprocessingDrawing" xmlns:wp="http://schemas.openxmlformats.org/drawingml/2006/wordprocessingDrawing" xmlns:w10="urn:schemas-microsoft-com:office:word" xmlns:w="http://schemas.openxmlformats.org/wordprocessingml/2006/main" xmlns:w14="http://schemas.microsoft.com/office/word/2010/wordml" xmlns:w15="http://schemas.microsoft.com/office/word/2012/wordml" xmlns:w16cex="http://schemas.microsoft.com/office/word/2018/wordml/cex" xmlns:w16cid="http://schemas.microsoft.com/office/word/2016/wordml/cid" xmlns:w16="http://schemas.microsoft.com/office/word/2018/wordml" xmlns:w16du="http://schemas.microsoft.com/office/word/2023/wordml/word16du" xmlns:w16sdtdh="http://schemas.microsoft.com/office/word/2020/wordml/sdtdatahash" xmlns:w16sdtfl="http://schemas.microsoft.com/office/word/2024/wordml/sdtformatlock" xmlns:w16se="http://schemas.microsoft.com/office/word/2015/wordml/symex" xmlns:wpg="http://schemas.microsoft.com/office/word/2010/wordprocessingGroup" xmlns:wpi="http://schemas.microsoft.com/office/word/2010/wordprocessingInk" xmlns:wne="http://schemas.microsoft.com/office/word/2006/wordml" xmlns:wps="http://schemas.microsoft.com/office/word/2010/wordprocessingShape" mc:Ignorable="w14 w15 w16se w16cid w16 w16cex w16sdtdh w16sdtfl w16du wp14">
   <w:endnote w:type="separator" w:id="-1">
     <w:p>
       <w:r>
@@ -1499,7 +1499,7 @@
 </file>
 
 <file path=word/footer1.xml><?xml version="1.0" encoding="utf-8"?>
-<w:ftr xmlns:wpc="http://schemas.microsoft.com/office/word/2010/wordprocessingCanvas" xmlns:cx="http://schemas.microsoft.com/office/drawing/2014/chartex" xmlns:cx1="http://schemas.microsoft.com/office/drawing/2015/9/8/chartex" xmlns:cx2="http://schemas.microsoft.com/office/drawing/2015/10/21/chartex" xmlns:cx3="http://schemas.microsoft.com/office/drawing/2016/5/9/chartex" xmlns:cx4="http://schemas.microsoft.com/office/drawing/2016/5/10/chartex" xmlns:cx5="http://schemas.microsoft.com/office/drawing/2016/5/11/chartex" xmlns:cx6="http://schemas.microsoft.com/office/drawing/2016/5/12/chartex" xmlns:cx7="http://schemas.microsoft.com/office/drawing/2016/5/13/chartex" xmlns:cx8="http://schemas.microsoft.com/office/drawing/2016/5/14/chartex" xmlns:mc="http://schemas.openxmlformats.org/markup-compatibility/2006" xmlns:aink="http://schemas.microsoft.com/office/drawing/2016/ink" xmlns:am3d="http://schemas.microsoft.com/office/drawing/2017/model3d" xmlns:o="urn:schemas-microsoft-com:office:office" xmlns:oel="http://schemas.microsoft.com/office/2019/extlst" xmlns:r="http://schemas.openxmlformats.org/officeDocument/2006/relationships" xmlns:m="http://schemas.openxmlformats.org/officeDocument/2006/math" xmlns:v="urn:schemas-microsoft-com:vml" xmlns:wp14="http://schemas.microsoft.com/office/word/2010/wordprocessingDrawing" xmlns:wp="http://schemas.openxmlformats.org/drawingml/2006/wordprocessingDrawing" xmlns:w10="urn:schemas-microsoft-com:office:word" xmlns:w="http://schemas.openxmlformats.org/wordprocessingml/2006/main" xmlns:w14="http://schemas.microsoft.com/office/word/2010/wordml" xmlns:w15="http://schemas.microsoft.com/office/word/2012/wordml" xmlns:w16cex="http://schemas.microsoft.com/office/word/2018/wordml/cex" xmlns:w16cid="http://schemas.microsoft.com/office/word/2016/wordml/cid" xmlns:w16="http://schemas.microsoft.com/office/word/2018/wordml" xmlns:w16sdtdh="http://schemas.microsoft.com/office/word/2020/wordml/sdtdatahash" xmlns:w16se="http://schemas.microsoft.com/office/word/2015/wordml/symex" xmlns:wpg="http://schemas.microsoft.com/office/word/2010/wordprocessingGroup" xmlns:wpi="http://schemas.microsoft.com/office/word/2010/wordprocessingInk" xmlns:wne="http://schemas.microsoft.com/office/word/2006/wordml" xmlns:wps="http://schemas.microsoft.com/office/word/2010/wordprocessingShape" mc:Ignorable="w14 w15 w16se w16cid w16 w16cex w16sdtdh wp14">
+<w:ftr xmlns:wpc="http://schemas.microsoft.com/office/word/2010/wordprocessingCanvas" xmlns:cx="http://schemas.microsoft.com/office/drawing/2014/chartex" xmlns:cx1="http://schemas.microsoft.com/office/drawing/2015/9/8/chartex" xmlns:cx2="http://schemas.microsoft.com/office/drawing/2015/10/21/chartex" xmlns:cx3="http://schemas.microsoft.com/office/drawing/2016/5/9/chartex" xmlns:cx4="http://schemas.microsoft.com/office/drawing/2016/5/10/chartex" xmlns:cx5="http://schemas.microsoft.com/office/drawing/2016/5/11/chartex" xmlns:cx6="http://schemas.microsoft.com/office/drawing/2016/5/12/chartex" xmlns:cx7="http://schemas.microsoft.com/office/drawing/2016/5/13/chartex" xmlns:cx8="http://schemas.microsoft.com/office/drawing/2016/5/14/chartex" xmlns:mc="http://schemas.openxmlformats.org/markup-compatibility/2006" xmlns:aink="http://schemas.microsoft.com/office/drawing/2016/ink" xmlns:am3d="http://schemas.microsoft.com/office/drawing/2017/model3d" xmlns:o="urn:schemas-microsoft-com:office:office" xmlns:oel="http://schemas.microsoft.com/office/2019/extlst" xmlns:r="http://schemas.openxmlformats.org/officeDocument/2006/relationships" xmlns:m="http://schemas.openxmlformats.org/officeDocument/2006/math" xmlns:v="urn:schemas-microsoft-com:vml" xmlns:wp14="http://schemas.microsoft.com/office/word/2010/wordprocessingDrawing" xmlns:wp="http://schemas.openxmlformats.org/drawingml/2006/wordprocessingDrawing" xmlns:w10="urn:schemas-microsoft-com:office:word" xmlns:w="http://schemas.openxmlformats.org/wordprocessingml/2006/main" xmlns:w14="http://schemas.microsoft.com/office/word/2010/wordml" xmlns:w15="http://schemas.microsoft.com/office/word/2012/wordml" xmlns:w16cex="http://schemas.microsoft.com/office/word/2018/wordml/cex" xmlns:w16cid="http://schemas.microsoft.com/office/word/2016/wordml/cid" xmlns:w16="http://schemas.microsoft.com/office/word/2018/wordml" xmlns:w16du="http://schemas.microsoft.com/office/word/2023/wordml/word16du" xmlns:w16sdtdh="http://schemas.microsoft.com/office/word/2020/wordml/sdtdatahash" xmlns:w16sdtfl="http://schemas.microsoft.com/office/word/2024/wordml/sdtformatlock" xmlns:w16se="http://schemas.microsoft.com/office/word/2015/wordml/symex" xmlns:wpg="http://schemas.microsoft.com/office/word/2010/wordprocessingGroup" xmlns:wpi="http://schemas.microsoft.com/office/word/2010/wordprocessingInk" xmlns:wne="http://schemas.microsoft.com/office/word/2006/wordml" xmlns:wps="http://schemas.microsoft.com/office/word/2010/wordprocessingShape" mc:Ignorable="w14 w15 w16se w16cid w16 w16cex w16sdtdh w16sdtfl w16du wp14">
   <w:p>
     <w:pPr>
       <w:pStyle w:val="Footer"/>
@@ -1887,7 +1887,7 @@
 </file>
 
 <file path=word/footnotes.xml><?xml version="1.0" encoding="utf-8"?>
-<w:footnotes xmlns:wpc="http://schemas.microsoft.com/office/word/2010/wordprocessingCanvas" xmlns:cx="http://schemas.microsoft.com/office/drawing/2014/chartex" xmlns:cx1="http://schemas.microsoft.com/office/drawing/2015/9/8/chartex" xmlns:cx2="http://schemas.microsoft.com/office/drawing/2015/10/21/chartex" xmlns:cx3="http://schemas.microsoft.com/office/drawing/2016/5/9/chartex" xmlns:cx4="http://schemas.microsoft.com/office/drawing/2016/5/10/chartex" xmlns:cx5="http://schemas.microsoft.com/office/drawing/2016/5/11/chartex" xmlns:cx6="http://schemas.microsoft.com/office/drawing/2016/5/12/chartex" xmlns:cx7="http://schemas.microsoft.com/office/drawing/2016/5/13/chartex" xmlns:cx8="http://schemas.microsoft.com/office/drawing/2016/5/14/chartex" xmlns:mc="http://schemas.openxmlformats.org/markup-compatibility/2006" xmlns:aink="http://schemas.microsoft.com/office/drawing/2016/ink" xmlns:am3d="http://schemas.microsoft.com/office/drawing/2017/model3d" xmlns:o="urn:schemas-microsoft-com:office:office" xmlns:oel="http://schemas.microsoft.com/office/2019/extlst" xmlns:r="http://schemas.openxmlformats.org/officeDocument/2006/relationships" xmlns:m="http://schemas.openxmlformats.org/officeDocument/2006/math" xmlns:v="urn:schemas-microsoft-com:vml" xmlns:wp14="http://schemas.microsoft.com/office/word/2010/wordprocessingDrawing" xmlns:wp="http://schemas.openxmlformats.org/drawingml/2006/wordprocessingDrawing" xmlns:w10="urn:schemas-microsoft-com:office:word" xmlns:w="http://schemas.openxmlformats.org/wordprocessingml/2006/main" xmlns:w14="http://schemas.microsoft.com/office/word/2010/wordml" xmlns:w15="http://schemas.microsoft.com/office/word/2012/wordml" xmlns:w16cex="http://schemas.microsoft.com/office/word/2018/wordml/cex" xmlns:w16cid="http://schemas.microsoft.com/office/word/2016/wordml/cid" xmlns:w16="http://schemas.microsoft.com/office/word/2018/wordml" xmlns:w16sdtdh="http://schemas.microsoft.com/office/word/2020/wordml/sdtdatahash" xmlns:w16se="http://schemas.microsoft.com/office/word/2015/wordml/symex" xmlns:wpg="http://schemas.microsoft.com/office/word/2010/wordprocessingGroup" xmlns:wpi="http://schemas.microsoft.com/office/word/2010/wordprocessingInk" xmlns:wne="http://schemas.microsoft.com/office/word/2006/wordml" xmlns:wps="http://schemas.microsoft.com/office/word/2010/wordprocessingShape" mc:Ignorable="w14 w15 w16se w16cid w16 w16cex w16sdtdh wp14">
+<w:footnotes xmlns:wpc="http://schemas.microsoft.com/office/word/2010/wordprocessingCanvas" xmlns:cx="http://schemas.microsoft.com/office/drawing/2014/chartex" xmlns:cx1="http://schemas.microsoft.com/office/drawing/2015/9/8/chartex" xmlns:cx2="http://schemas.microsoft.com/office/drawing/2015/10/21/chartex" xmlns:cx3="http://schemas.microsoft.com/office/drawing/2016/5/9/chartex" xmlns:cx4="http://schemas.microsoft.com/office/drawing/2016/5/10/chartex" xmlns:cx5="http://schemas.microsoft.com/office/drawing/2016/5/11/chartex" xmlns:cx6="http://schemas.microsoft.com/office/drawing/2016/5/12/chartex" xmlns:cx7="http://schemas.microsoft.com/office/drawing/2016/5/13/chartex" xmlns:cx8="http://schemas.microsoft.com/office/drawing/2016/5/14/chartex" xmlns:mc="http://schemas.openxmlformats.org/markup-compatibility/2006" xmlns:aink="http://schemas.microsoft.com/office/drawing/2016/ink" xmlns:am3d="http://schemas.microsoft.com/office/drawing/2017/model3d" xmlns:o="urn:schemas-microsoft-com:office:office" xmlns:oel="http://schemas.microsoft.com/office/2019/extlst" xmlns:r="http://schemas.openxmlformats.org/officeDocument/2006/relationships" xmlns:m="http://schemas.openxmlformats.org/officeDocument/2006/math" xmlns:v="urn:schemas-microsoft-com:vml" xmlns:wp14="http://schemas.microsoft.com/office/word/2010/wordprocessingDrawing" xmlns:wp="http://schemas.openxmlformats.org/drawingml/2006/wordprocessingDrawing" xmlns:w10="urn:schemas-microsoft-com:office:word" xmlns:w="http://schemas.openxmlformats.org/wordprocessingml/2006/main" xmlns:w14="http://schemas.microsoft.com/office/word/2010/wordml" xmlns:w15="http://schemas.microsoft.com/office/word/2012/wordml" xmlns:w16cex="http://schemas.microsoft.com/office/word/2018/wordml/cex" xmlns:w16cid="http://schemas.microsoft.com/office/word/2016/wordml/cid" xmlns:w16="http://schemas.microsoft.com/office/word/2018/wordml" xmlns:w16du="http://schemas.microsoft.com/office/word/2023/wordml/word16du" xmlns:w16sdtdh="http://schemas.microsoft.com/office/word/2020/wordml/sdtdatahash" xmlns:w16sdtfl="http://schemas.microsoft.com/office/word/2024/wordml/sdtformatlock" xmlns:w16se="http://schemas.microsoft.com/office/word/2015/wordml/symex" xmlns:wpg="http://schemas.microsoft.com/office/word/2010/wordprocessingGroup" xmlns:wpi="http://schemas.microsoft.com/office/word/2010/wordprocessingInk" xmlns:wne="http://schemas.microsoft.com/office/word/2006/wordml" xmlns:wps="http://schemas.microsoft.com/office/word/2010/wordprocessingShape" mc:Ignorable="w14 w15 w16se w16cid w16 w16cex w16sdtdh w16sdtfl w16du wp14">
   <w:footnote w:type="separator" w:id="-1">
     <w:p>
       <w:r>
@@ -1906,7 +1906,7 @@
 </file>
 
 <file path=word/styles.xml><?xml version="1.0" encoding="utf-8"?>
-<w:styles xmlns:mc="http://schemas.openxmlformats.org/markup-compatibility/2006" xmlns:r="http://schemas.openxmlformats.org/officeDocument/2006/relationships" xmlns:w="http://schemas.openxmlformats.org/wordprocessingml/2006/main" xmlns:w14="http://schemas.microsoft.com/office/word/2010/wordml" xmlns:w15="http://schemas.microsoft.com/office/word/2012/wordml" xmlns:w16cex="http://schemas.microsoft.com/office/word/2018/wordml/cex" xmlns:w16cid="http://schemas.microsoft.com/office/word/2016/wordml/cid" xmlns:w16="http://schemas.microsoft.com/office/word/2018/wordml" xmlns:w16sdtdh="http://schemas.microsoft.com/office/word/2020/wordml/sdtdatahash" xmlns:w16se="http://schemas.microsoft.com/office/word/2015/wordml/symex" mc:Ignorable="w14 w15 w16se w16cid w16 w16cex w16sdtdh">
+<w:styles xmlns:mc="http://schemas.openxmlformats.org/markup-compatibility/2006" xmlns:r="http://schemas.openxmlformats.org/officeDocument/2006/relationships" xmlns:w="http://schemas.openxmlformats.org/wordprocessingml/2006/main" xmlns:w14="http://schemas.microsoft.com/office/word/2010/wordml" xmlns:w15="http://schemas.microsoft.com/office/word/2012/wordml" xmlns:w16cex="http://schemas.microsoft.com/office/word/2018/wordml/cex" xmlns:w16cid="http://schemas.microsoft.com/office/word/2016/wordml/cid" xmlns:w16="http://schemas.microsoft.com/office/word/2018/wordml" xmlns:w16du="http://schemas.microsoft.com/office/word/2023/wordml/word16du" xmlns:w16sdtdh="http://schemas.microsoft.com/office/word/2020/wordml/sdtdatahash" xmlns:w16sdtfl="http://schemas.microsoft.com/office/word/2024/wordml/sdtformatlock" xmlns:w16se="http://schemas.microsoft.com/office/word/2015/wordml/symex" mc:Ignorable="w14 w15 w16se w16cid w16 w16cex w16sdtdh w16sdtfl w16du">
   <w:docDefaults>
     <w:rPrDefault>
       <w:rPr>

</xml_diff>